<commit_message>
Instructions file is finished for the first part, just needs the URL for the cloud deployment when running.
</commit_message>
<xml_diff>
--- a/docs/Instructions.docx
+++ b/docs/Instructions.docx
@@ -49,7 +49,27 @@
             <w:sz w:val="24"/>
             <w:szCs w:val="24"/>
           </w:rPr>
-          <w:t>copy of the Github Repository</w:t>
+          <w:t xml:space="preserve">copy of the </w:t>
+        </w:r>
+        <w:proofErr w:type="spellStart"/>
+        <w:r>
+          <w:rPr>
+            <w:rStyle w:val="Hyperlink"/>
+            <w:rFonts w:ascii="Arial" w:hAnsi="Arial" w:cs="Arial"/>
+            <w:sz w:val="24"/>
+            <w:szCs w:val="24"/>
+          </w:rPr>
+          <w:t>Github</w:t>
+        </w:r>
+        <w:proofErr w:type="spellEnd"/>
+        <w:r>
+          <w:rPr>
+            <w:rStyle w:val="Hyperlink"/>
+            <w:rFonts w:ascii="Arial" w:hAnsi="Arial" w:cs="Arial"/>
+            <w:sz w:val="24"/>
+            <w:szCs w:val="24"/>
+          </w:rPr>
+          <w:t xml:space="preserve"> Repository</w:t>
         </w:r>
       </w:hyperlink>
       <w:r>
@@ -58,7 +78,25 @@
           <w:sz w:val="24"/>
           <w:szCs w:val="24"/>
         </w:rPr>
-        <w:t xml:space="preserve"> which you can run with Netbeans and a Glassfish server, </w:t>
+        <w:t xml:space="preserve"> which you can run with </w:t>
+      </w:r>
+      <w:proofErr w:type="spellStart"/>
+      <w:r>
+        <w:rPr>
+          <w:rFonts w:ascii="Arial" w:hAnsi="Arial" w:cs="Arial"/>
+          <w:sz w:val="24"/>
+          <w:szCs w:val="24"/>
+        </w:rPr>
+        <w:t>Netbeans</w:t>
+      </w:r>
+      <w:proofErr w:type="spellEnd"/>
+      <w:r>
+        <w:rPr>
+          <w:rFonts w:ascii="Arial" w:hAnsi="Arial" w:cs="Arial"/>
+          <w:sz w:val="24"/>
+          <w:szCs w:val="24"/>
+        </w:rPr>
+        <w:t xml:space="preserve"> and a Glassfish server, </w:t>
       </w:r>
       <w:hyperlink r:id="rId6" w:history="1">
         <w:r>
@@ -99,7 +137,7 @@
           <w:sz w:val="24"/>
           <w:szCs w:val="24"/>
         </w:rPr>
-        <w:t xml:space="preserve">In order to get the PDF creation working, you’ll need a number of different technologies installed. First, </w:t>
+        <w:t xml:space="preserve">If you’re using the WAR file, you’ll still need to </w:t>
       </w:r>
       <w:hyperlink r:id="rId7" w:history="1">
         <w:r>
@@ -109,8 +147,19 @@
             <w:sz w:val="24"/>
             <w:szCs w:val="24"/>
           </w:rPr>
-          <w:t>get wkhtmltopdf</w:t>
+          <w:t xml:space="preserve">grab this folder from the </w:t>
         </w:r>
+        <w:proofErr w:type="spellStart"/>
+        <w:r>
+          <w:rPr>
+            <w:rStyle w:val="Hyperlink"/>
+            <w:rFonts w:ascii="Arial" w:hAnsi="Arial" w:cs="Arial"/>
+            <w:sz w:val="24"/>
+            <w:szCs w:val="24"/>
+          </w:rPr>
+          <w:t>Github</w:t>
+        </w:r>
+        <w:proofErr w:type="spellEnd"/>
       </w:hyperlink>
       <w:r>
         <w:rPr>
@@ -118,15 +167,7 @@
           <w:sz w:val="24"/>
           <w:szCs w:val="24"/>
         </w:rPr>
-        <w:t xml:space="preserve"> which is used to </w:t>
-      </w:r>
-      <w:r>
-        <w:rPr>
-          <w:rFonts w:ascii="Arial" w:hAnsi="Arial" w:cs="Arial"/>
-          <w:sz w:val="24"/>
-          <w:szCs w:val="24"/>
-        </w:rPr>
-        <w:t>render and create the PDF files</w:t>
+        <w:t xml:space="preserve"> repository and keep the path to it to be used in step 6</w:t>
       </w:r>
     </w:p>
     <w:p>
@@ -148,8 +189,26 @@
           <w:sz w:val="24"/>
           <w:szCs w:val="24"/>
         </w:rPr>
-        <w:t>You’ll then need an updated version of Perl (5.22 or higher) for your respective operating system. This version should ship with CPAN, but if not you’ll need to install a client to download modules from CPAN</w:t>
-      </w:r>
+        <w:t>In order to get the PDF creation working, you’ll need a number of differe</w:t>
+      </w:r>
+      <w:r>
+        <w:rPr>
+          <w:rFonts w:ascii="Arial" w:hAnsi="Arial" w:cs="Arial"/>
+          <w:sz w:val="24"/>
+          <w:szCs w:val="24"/>
+        </w:rPr>
+        <w:t>nt technologies installed. You can skip the complicated setup for this and the project should still run fine, but when you submit a created menu it will error out.</w:t>
+      </w:r>
+      <w:r>
+        <w:rPr>
+          <w:rFonts w:ascii="Arial" w:hAnsi="Arial" w:cs="Arial"/>
+          <w:sz w:val="24"/>
+          <w:szCs w:val="24"/>
+        </w:rPr>
+        <w:t xml:space="preserve"> You can test out the PDF creation in the cloud deployment here.</w:t>
+      </w:r>
+      <w:bookmarkStart w:id="0" w:name="_GoBack"/>
+      <w:bookmarkEnd w:id="0"/>
     </w:p>
     <w:p>
       <w:pPr>
@@ -170,31 +229,45 @@
           <w:sz w:val="24"/>
           <w:szCs w:val="24"/>
         </w:rPr>
-        <w:t xml:space="preserve">The project requires that the following modules be installed: </w:t>
-      </w:r>
-      <w:r>
-        <w:rPr>
-          <w:rFonts w:ascii="Arial" w:hAnsi="Arial" w:cs="Arial"/>
-          <w:sz w:val="24"/>
-          <w:szCs w:val="24"/>
-        </w:rPr>
-        <w:t>Mojo::DOM</w:t>
-      </w:r>
-      <w:r>
-        <w:rPr>
-          <w:rFonts w:ascii="Arial" w:hAnsi="Arial" w:cs="Arial"/>
-          <w:sz w:val="24"/>
-          <w:szCs w:val="24"/>
-        </w:rPr>
-        <w:t xml:space="preserve"> and </w:t>
-      </w:r>
-      <w:r>
-        <w:rPr>
-          <w:rFonts w:ascii="Arial" w:hAnsi="Arial" w:cs="Arial"/>
-          <w:sz w:val="24"/>
-          <w:szCs w:val="24"/>
-        </w:rPr>
-        <w:t xml:space="preserve"> PDF::WebKit</w:t>
+        <w:t xml:space="preserve">First, </w:t>
+      </w:r>
+      <w:hyperlink r:id="rId8" w:history="1">
+        <w:r>
+          <w:rPr>
+            <w:rStyle w:val="Hyperlink"/>
+            <w:rFonts w:ascii="Arial" w:hAnsi="Arial" w:cs="Arial"/>
+            <w:sz w:val="24"/>
+            <w:szCs w:val="24"/>
+          </w:rPr>
+          <w:t xml:space="preserve">get </w:t>
+        </w:r>
+        <w:proofErr w:type="spellStart"/>
+        <w:r>
+          <w:rPr>
+            <w:rStyle w:val="Hyperlink"/>
+            <w:rFonts w:ascii="Arial" w:hAnsi="Arial" w:cs="Arial"/>
+            <w:sz w:val="24"/>
+            <w:szCs w:val="24"/>
+          </w:rPr>
+          <w:t>wkhtmltopdf</w:t>
+        </w:r>
+        <w:proofErr w:type="spellEnd"/>
+      </w:hyperlink>
+      <w:r>
+        <w:rPr>
+          <w:rFonts w:ascii="Arial" w:hAnsi="Arial" w:cs="Arial"/>
+          <w:sz w:val="24"/>
+          <w:szCs w:val="24"/>
+        </w:rPr>
+        <w:t xml:space="preserve"> which is used to </w:t>
+      </w:r>
+      <w:r>
+        <w:rPr>
+          <w:rFonts w:ascii="Arial" w:hAnsi="Arial" w:cs="Arial"/>
+          <w:sz w:val="24"/>
+          <w:szCs w:val="24"/>
+        </w:rPr>
+        <w:t>render and create the PDF files</w:t>
       </w:r>
     </w:p>
     <w:p>
@@ -210,8 +283,241 @@
           <w:szCs w:val="24"/>
         </w:rPr>
       </w:pPr>
-      <w:bookmarkStart w:id="0" w:name="_GoBack"/>
-      <w:bookmarkEnd w:id="0"/>
+      <w:r>
+        <w:rPr>
+          <w:rFonts w:ascii="Arial" w:hAnsi="Arial" w:cs="Arial"/>
+          <w:sz w:val="24"/>
+          <w:szCs w:val="24"/>
+        </w:rPr>
+        <w:t>You’ll then need an updated version of Perl (5.22 or higher) for your respective operating system. This version should ship with CPAN, but if not you’ll need to install a client to download modules from CPAN</w:t>
+      </w:r>
+    </w:p>
+    <w:p>
+      <w:pPr>
+        <w:pStyle w:val="ListParagraph"/>
+        <w:numPr>
+          <w:ilvl w:val="0"/>
+          <w:numId w:val="1"/>
+        </w:numPr>
+        <w:rPr>
+          <w:rFonts w:ascii="Arial" w:hAnsi="Arial" w:cs="Arial"/>
+          <w:sz w:val="24"/>
+          <w:szCs w:val="24"/>
+        </w:rPr>
+      </w:pPr>
+      <w:r>
+        <w:rPr>
+          <w:rFonts w:ascii="Arial" w:hAnsi="Arial" w:cs="Arial"/>
+          <w:sz w:val="24"/>
+          <w:szCs w:val="24"/>
+        </w:rPr>
+        <w:t xml:space="preserve">The project requires that the following modules be installed: </w:t>
+      </w:r>
+      <w:r>
+        <w:rPr>
+          <w:rFonts w:ascii="Arial" w:hAnsi="Arial" w:cs="Arial"/>
+          <w:sz w:val="24"/>
+          <w:szCs w:val="24"/>
+        </w:rPr>
+        <w:t>Mojo::DOM</w:t>
+      </w:r>
+      <w:r>
+        <w:rPr>
+          <w:rFonts w:ascii="Arial" w:hAnsi="Arial" w:cs="Arial"/>
+          <w:sz w:val="24"/>
+          <w:szCs w:val="24"/>
+        </w:rPr>
+        <w:t xml:space="preserve"> and </w:t>
+      </w:r>
+      <w:r>
+        <w:rPr>
+          <w:rFonts w:ascii="Arial" w:hAnsi="Arial" w:cs="Arial"/>
+          <w:sz w:val="24"/>
+          <w:szCs w:val="24"/>
+        </w:rPr>
+        <w:t xml:space="preserve"> PDF::</w:t>
+      </w:r>
+      <w:proofErr w:type="spellStart"/>
+      <w:r>
+        <w:rPr>
+          <w:rFonts w:ascii="Arial" w:hAnsi="Arial" w:cs="Arial"/>
+          <w:sz w:val="24"/>
+          <w:szCs w:val="24"/>
+        </w:rPr>
+        <w:t>WebKit</w:t>
+      </w:r>
+      <w:proofErr w:type="spellEnd"/>
+    </w:p>
+    <w:p>
+      <w:pPr>
+        <w:pStyle w:val="ListParagraph"/>
+        <w:numPr>
+          <w:ilvl w:val="0"/>
+          <w:numId w:val="1"/>
+        </w:numPr>
+        <w:rPr>
+          <w:rFonts w:ascii="Arial" w:hAnsi="Arial" w:cs="Arial"/>
+          <w:sz w:val="24"/>
+          <w:szCs w:val="24"/>
+        </w:rPr>
+      </w:pPr>
+      <w:r>
+        <w:rPr>
+          <w:rFonts w:ascii="Arial" w:hAnsi="Arial" w:cs="Arial"/>
+          <w:sz w:val="24"/>
+          <w:szCs w:val="24"/>
+        </w:rPr>
+        <w:t>You then need to edit 3</w:t>
+      </w:r>
+      <w:r>
+        <w:rPr>
+          <w:rFonts w:ascii="Arial" w:hAnsi="Arial" w:cs="Arial"/>
+          <w:sz w:val="24"/>
+          <w:szCs w:val="24"/>
+        </w:rPr>
+        <w:t xml:space="preserve"> lines of code which correspond to the proper places on</w:t>
+      </w:r>
+      <w:r>
+        <w:rPr>
+          <w:rFonts w:ascii="Arial" w:hAnsi="Arial" w:cs="Arial"/>
+          <w:sz w:val="24"/>
+          <w:szCs w:val="24"/>
+        </w:rPr>
+        <w:t xml:space="preserve"> your file system. </w:t>
+      </w:r>
+      <w:hyperlink r:id="rId9" w:anchor="L13-L14" w:history="1">
+        <w:r>
+          <w:rPr>
+            <w:rStyle w:val="Hyperlink"/>
+            <w:rFonts w:ascii="Arial" w:hAnsi="Arial" w:cs="Arial"/>
+            <w:sz w:val="24"/>
+            <w:szCs w:val="24"/>
+          </w:rPr>
+          <w:t>Two of them</w:t>
+        </w:r>
+        <w:r>
+          <w:rPr>
+            <w:rStyle w:val="Hyperlink"/>
+            <w:rFonts w:ascii="Arial" w:hAnsi="Arial" w:cs="Arial"/>
+            <w:sz w:val="24"/>
+            <w:szCs w:val="24"/>
+          </w:rPr>
+          <w:t xml:space="preserve"> are highlighted in the </w:t>
+        </w:r>
+        <w:proofErr w:type="spellStart"/>
+        <w:r>
+          <w:rPr>
+            <w:rStyle w:val="Hyperlink"/>
+            <w:rFonts w:ascii="Arial" w:hAnsi="Arial" w:cs="Arial"/>
+            <w:sz w:val="24"/>
+            <w:szCs w:val="24"/>
+          </w:rPr>
+          <w:t>ScriptProcessDriver</w:t>
+        </w:r>
+        <w:proofErr w:type="spellEnd"/>
+        <w:r>
+          <w:rPr>
+            <w:rStyle w:val="Hyperlink"/>
+            <w:rFonts w:ascii="Arial" w:hAnsi="Arial" w:cs="Arial"/>
+            <w:sz w:val="24"/>
+            <w:szCs w:val="24"/>
+          </w:rPr>
+          <w:t xml:space="preserve"> here</w:t>
+        </w:r>
+      </w:hyperlink>
+      <w:r>
+        <w:rPr>
+          <w:rFonts w:ascii="Arial" w:hAnsi="Arial" w:cs="Arial"/>
+          <w:sz w:val="24"/>
+          <w:szCs w:val="24"/>
+        </w:rPr>
+        <w:t xml:space="preserve">. </w:t>
+      </w:r>
+      <w:r>
+        <w:rPr>
+          <w:rFonts w:ascii="Arial" w:hAnsi="Arial" w:cs="Arial"/>
+          <w:sz w:val="24"/>
+          <w:szCs w:val="24"/>
+        </w:rPr>
+        <w:t xml:space="preserve">The PDF_DIRECTORY variable needs to be replaced with the proper path to the project you downloaded from </w:t>
+      </w:r>
+      <w:proofErr w:type="spellStart"/>
+      <w:r>
+        <w:rPr>
+          <w:rFonts w:ascii="Arial" w:hAnsi="Arial" w:cs="Arial"/>
+          <w:sz w:val="24"/>
+          <w:szCs w:val="24"/>
+        </w:rPr>
+        <w:t>Github</w:t>
+      </w:r>
+      <w:proofErr w:type="spellEnd"/>
+      <w:r>
+        <w:rPr>
+          <w:rFonts w:ascii="Arial" w:hAnsi="Arial" w:cs="Arial"/>
+          <w:sz w:val="24"/>
+          <w:szCs w:val="24"/>
+        </w:rPr>
+        <w:t xml:space="preserve"> to your local machine. The SCRIPT_PATH line should be the path to the folder mentioned in step 2. The final line to be edited </w:t>
+      </w:r>
+      <w:hyperlink r:id="rId10" w:anchor="L145" w:history="1">
+        <w:r>
+          <w:rPr>
+            <w:rStyle w:val="Hyperlink"/>
+            <w:rFonts w:ascii="Arial" w:hAnsi="Arial" w:cs="Arial"/>
+            <w:sz w:val="24"/>
+            <w:szCs w:val="24"/>
+          </w:rPr>
+          <w:t>is in the Perl script itself</w:t>
+        </w:r>
+      </w:hyperlink>
+      <w:r>
+        <w:rPr>
+          <w:rFonts w:ascii="Arial" w:hAnsi="Arial" w:cs="Arial"/>
+          <w:sz w:val="24"/>
+          <w:szCs w:val="24"/>
+        </w:rPr>
+        <w:t xml:space="preserve">. Change this to be your local path to the </w:t>
+      </w:r>
+      <w:proofErr w:type="spellStart"/>
+      <w:r>
+        <w:rPr>
+          <w:rFonts w:ascii="Arial" w:hAnsi="Arial" w:cs="Arial"/>
+          <w:sz w:val="24"/>
+          <w:szCs w:val="24"/>
+        </w:rPr>
+        <w:t>wkhtmltopdf</w:t>
+      </w:r>
+      <w:proofErr w:type="spellEnd"/>
+      <w:r>
+        <w:rPr>
+          <w:rFonts w:ascii="Arial" w:hAnsi="Arial" w:cs="Arial"/>
+          <w:sz w:val="24"/>
+          <w:szCs w:val="24"/>
+        </w:rPr>
+        <w:t xml:space="preserve"> executable.</w:t>
+      </w:r>
+    </w:p>
+    <w:p>
+      <w:pPr>
+        <w:pStyle w:val="ListParagraph"/>
+        <w:numPr>
+          <w:ilvl w:val="0"/>
+          <w:numId w:val="1"/>
+        </w:numPr>
+        <w:rPr>
+          <w:rFonts w:ascii="Arial" w:hAnsi="Arial" w:cs="Arial"/>
+          <w:sz w:val="24"/>
+          <w:szCs w:val="24"/>
+        </w:rPr>
+      </w:pPr>
+      <w:r>
+        <w:rPr>
+          <w:rFonts w:ascii="Arial" w:hAnsi="Arial" w:cs="Arial"/>
+          <w:sz w:val="24"/>
+          <w:szCs w:val="24"/>
+        </w:rPr>
+        <w:t>You should now be able to build and run the application properly.</w:t>
+      </w:r>
     </w:p>
     <w:sectPr>
       <w:pgSz w:w="12240" w:h="15840"/>

</xml_diff>

<commit_message>
Finished part 1 in full
</commit_message>
<xml_diff>
--- a/docs/Instructions.docx
+++ b/docs/Instructions.docx
@@ -205,10 +205,29 @@
           <w:sz w:val="24"/>
           <w:szCs w:val="24"/>
         </w:rPr>
-        <w:t xml:space="preserve"> You can test out the PDF creation in the cloud deployment here.</w:t>
-      </w:r>
+        <w:t xml:space="preserve"> </w:t>
+      </w:r>
+      <w:hyperlink r:id="rId8" w:history="1">
+        <w:r>
+          <w:rPr>
+            <w:rStyle w:val="Hyperlink"/>
+            <w:rFonts w:ascii="Arial" w:hAnsi="Arial" w:cs="Arial"/>
+            <w:sz w:val="24"/>
+            <w:szCs w:val="24"/>
+          </w:rPr>
+          <w:t>You can test out the PDF creation in the cloud deployment here</w:t>
+        </w:r>
+      </w:hyperlink>
       <w:bookmarkStart w:id="0" w:name="_GoBack"/>
       <w:bookmarkEnd w:id="0"/>
+      <w:r>
+        <w:rPr>
+          <w:rFonts w:ascii="Arial" w:hAnsi="Arial" w:cs="Arial"/>
+          <w:sz w:val="24"/>
+          <w:szCs w:val="24"/>
+        </w:rPr>
+        <w:t>.</w:t>
+      </w:r>
     </w:p>
     <w:p>
       <w:pPr>
@@ -231,7 +250,7 @@
         </w:rPr>
         <w:t xml:space="preserve">First, </w:t>
       </w:r>
-      <w:hyperlink r:id="rId8" w:history="1">
+      <w:hyperlink r:id="rId9" w:history="1">
         <w:r>
           <w:rPr>
             <w:rStyle w:val="Hyperlink"/>
@@ -385,7 +404,7 @@
         </w:rPr>
         <w:t xml:space="preserve"> your file system. </w:t>
       </w:r>
-      <w:hyperlink r:id="rId9" w:anchor="L13-L14" w:history="1">
+      <w:hyperlink r:id="rId10" w:anchor="L13-L14" w:history="1">
         <w:r>
           <w:rPr>
             <w:rStyle w:val="Hyperlink"/>
@@ -459,7 +478,7 @@
         </w:rPr>
         <w:t xml:space="preserve"> to your local machine. The SCRIPT_PATH line should be the path to the folder mentioned in step 2. The final line to be edited </w:t>
       </w:r>
-      <w:hyperlink r:id="rId10" w:anchor="L145" w:history="1">
+      <w:hyperlink r:id="rId11" w:anchor="L145" w:history="1">
         <w:r>
           <w:rPr>
             <w:rStyle w:val="Hyperlink"/>

</xml_diff>